<commit_message>
Co-authored-by: Dmitry Sayevich <sadnessITS@users.noreply.github.com> Co-authored-by: EV-GEN <EugeneAlWin@users.noreply.github.com>
</commit_message>
<xml_diff>
--- a/Another Stuff/Shkabrov PiI Assignment Sheet.docx
+++ b/Another Stuff/Shkabrov PiI Assignment Sheet.docx
@@ -659,6 +659,7 @@
           <w:color w:val="000000"/>
           <w:sz w:val="28"/>
           <w:szCs w:val="28"/>
+          <w:highlight w:val="yellow"/>
         </w:rPr>
       </w:pPr>
       <w:r>
@@ -666,40 +667,9 @@
           <w:color w:val="000000"/>
           <w:sz w:val="28"/>
           <w:szCs w:val="28"/>
-        </w:rPr>
-        <w:t>предоставить</w:t>
-      </w:r>
-      <w:r>
-        <w:rPr>
-          <w:color w:val="000000"/>
-          <w:sz w:val="28"/>
-          <w:szCs w:val="28"/>
-        </w:rPr>
-        <w:t xml:space="preserve"> преподавателю и</w:t>
-      </w:r>
-      <w:r>
-        <w:rPr>
-          <w:color w:val="000000"/>
-          <w:sz w:val="28"/>
-          <w:szCs w:val="28"/>
-        </w:rPr>
-        <w:t xml:space="preserve"> </w:t>
-      </w:r>
-      <w:r>
-        <w:rPr>
-          <w:color w:val="000000"/>
-          <w:sz w:val="28"/>
-          <w:szCs w:val="28"/>
-        </w:rPr>
-        <w:t>студенту результаты тестов</w:t>
-      </w:r>
-      <w:r>
-        <w:rPr>
-          <w:color w:val="000000"/>
-          <w:sz w:val="28"/>
-          <w:szCs w:val="28"/>
-        </w:rPr>
-        <w:t>;</w:t>
+          <w:highlight w:val="yellow"/>
+        </w:rPr>
+        <w:t>предоставить преподавателю и студенту результаты тестов;</w:t>
       </w:r>
     </w:p>
     <w:p>
@@ -710,11 +680,15 @@
           <w:numId w:val="1"/>
         </w:numPr>
         <w:ind w:hanging="270"/>
+        <w:rPr>
+          <w:highlight w:val="green"/>
+        </w:rPr>
       </w:pPr>
       <w:r>
         <w:rPr>
           <w:sz w:val="28"/>
           <w:szCs w:val="28"/>
+          <w:highlight w:val="green"/>
         </w:rPr>
         <w:t xml:space="preserve">предоставить </w:t>
       </w:r>
@@ -723,6 +697,7 @@
           <w:color w:val="000000"/>
           <w:sz w:val="28"/>
           <w:szCs w:val="28"/>
+          <w:highlight w:val="green"/>
         </w:rPr>
         <w:t xml:space="preserve">студенту </w:t>
       </w:r>
@@ -731,6 +706,7 @@
           <w:color w:val="000000"/>
           <w:sz w:val="28"/>
           <w:szCs w:val="28"/>
+          <w:highlight w:val="green"/>
         </w:rPr>
         <w:t xml:space="preserve">выбор </w:t>
       </w:r>
@@ -739,6 +715,7 @@
           <w:color w:val="000000"/>
           <w:sz w:val="28"/>
           <w:szCs w:val="28"/>
+          <w:highlight w:val="green"/>
         </w:rPr>
         <w:t>предмета, а затем выбор</w:t>
       </w:r>
@@ -747,6 +724,7 @@
           <w:color w:val="000000"/>
           <w:sz w:val="28"/>
           <w:szCs w:val="28"/>
+          <w:highlight w:val="green"/>
         </w:rPr>
         <w:t xml:space="preserve"> вида</w:t>
       </w:r>
@@ -755,6 +733,7 @@
           <w:color w:val="000000"/>
           <w:sz w:val="28"/>
           <w:szCs w:val="28"/>
+          <w:highlight w:val="green"/>
         </w:rPr>
         <w:t xml:space="preserve"> </w:t>
       </w:r>
@@ -763,6 +742,7 @@
           <w:color w:val="000000"/>
           <w:sz w:val="28"/>
           <w:szCs w:val="28"/>
+          <w:highlight w:val="green"/>
         </w:rPr>
         <w:t>теста</w:t>
       </w:r>
@@ -770,6 +750,7 @@
         <w:rPr>
           <w:sz w:val="28"/>
           <w:szCs w:val="28"/>
+          <w:highlight w:val="green"/>
         </w:rPr>
         <w:t>;</w:t>
       </w:r>
@@ -788,6 +769,7 @@
           <w:color w:val="000000"/>
           <w:sz w:val="28"/>
           <w:szCs w:val="28"/>
+          <w:highlight w:val="green"/>
         </w:rPr>
       </w:pPr>
       <w:r>
@@ -795,6 +777,7 @@
           <w:color w:val="000000"/>
           <w:sz w:val="28"/>
           <w:szCs w:val="28"/>
+          <w:highlight w:val="green"/>
         </w:rPr>
         <w:t xml:space="preserve">предоставить </w:t>
       </w:r>
@@ -803,6 +786,7 @@
           <w:color w:val="000000"/>
           <w:sz w:val="28"/>
           <w:szCs w:val="28"/>
+          <w:highlight w:val="green"/>
         </w:rPr>
         <w:t xml:space="preserve">студенту </w:t>
       </w:r>
@@ -811,6 +795,7 @@
           <w:color w:val="000000"/>
           <w:sz w:val="28"/>
           <w:szCs w:val="28"/>
+          <w:highlight w:val="green"/>
         </w:rPr>
         <w:t>возможность</w:t>
       </w:r>
@@ -819,6 +804,7 @@
           <w:color w:val="000000"/>
           <w:sz w:val="28"/>
           <w:szCs w:val="28"/>
+          <w:highlight w:val="green"/>
         </w:rPr>
         <w:t xml:space="preserve"> </w:t>
       </w:r>
@@ -827,6 +813,7 @@
           <w:color w:val="000000"/>
           <w:sz w:val="28"/>
           <w:szCs w:val="28"/>
+          <w:highlight w:val="green"/>
         </w:rPr>
         <w:t>создания</w:t>
       </w:r>
@@ -835,6 +822,7 @@
           <w:color w:val="000000"/>
           <w:sz w:val="28"/>
           <w:szCs w:val="28"/>
+          <w:highlight w:val="green"/>
         </w:rPr>
         <w:t xml:space="preserve"> или </w:t>
       </w:r>
@@ -843,6 +831,7 @@
           <w:color w:val="000000"/>
           <w:sz w:val="28"/>
           <w:szCs w:val="28"/>
+          <w:highlight w:val="green"/>
         </w:rPr>
         <w:t>удаления</w:t>
       </w:r>
@@ -851,6 +840,7 @@
           <w:color w:val="000000"/>
           <w:sz w:val="28"/>
           <w:szCs w:val="28"/>
+          <w:highlight w:val="green"/>
         </w:rPr>
         <w:t xml:space="preserve"> </w:t>
       </w:r>
@@ -859,6 +849,7 @@
           <w:color w:val="000000"/>
           <w:sz w:val="28"/>
           <w:szCs w:val="28"/>
+          <w:highlight w:val="green"/>
         </w:rPr>
         <w:t>теста</w:t>
       </w:r>
@@ -867,6 +858,7 @@
           <w:color w:val="000000"/>
           <w:sz w:val="28"/>
           <w:szCs w:val="28"/>
+          <w:highlight w:val="green"/>
         </w:rPr>
         <w:t xml:space="preserve"> </w:t>
       </w:r>
@@ -875,6 +867,7 @@
           <w:color w:val="000000"/>
           <w:sz w:val="28"/>
           <w:szCs w:val="28"/>
+          <w:highlight w:val="green"/>
         </w:rPr>
         <w:t>по</w:t>
       </w:r>
@@ -883,6 +876,7 @@
           <w:color w:val="000000"/>
           <w:sz w:val="28"/>
           <w:szCs w:val="28"/>
+          <w:highlight w:val="green"/>
         </w:rPr>
         <w:t xml:space="preserve"> те</w:t>
       </w:r>
@@ -891,6 +885,7 @@
           <w:color w:val="000000"/>
           <w:sz w:val="28"/>
           <w:szCs w:val="28"/>
+          <w:highlight w:val="green"/>
         </w:rPr>
         <w:t>мам</w:t>
       </w:r>
@@ -899,6 +894,7 @@
           <w:color w:val="000000"/>
           <w:sz w:val="28"/>
           <w:szCs w:val="28"/>
+          <w:highlight w:val="green"/>
         </w:rPr>
         <w:t>;</w:t>
       </w:r>
@@ -924,6 +920,7 @@
           <w:color w:val="000000"/>
           <w:sz w:val="28"/>
           <w:szCs w:val="28"/>
+          <w:highlight w:val="yellow"/>
         </w:rPr>
         <w:t>предостав</w:t>
       </w:r>
@@ -932,6 +929,7 @@
           <w:color w:val="000000"/>
           <w:sz w:val="28"/>
           <w:szCs w:val="28"/>
+          <w:highlight w:val="yellow"/>
         </w:rPr>
         <w:t>и</w:t>
       </w:r>
@@ -940,6 +938,7 @@
           <w:color w:val="000000"/>
           <w:sz w:val="28"/>
           <w:szCs w:val="28"/>
+          <w:highlight w:val="yellow"/>
         </w:rPr>
         <w:t xml:space="preserve">ть возможность </w:t>
       </w:r>
@@ -948,6 +947,7 @@
           <w:color w:val="000000"/>
           <w:sz w:val="28"/>
           <w:szCs w:val="28"/>
+          <w:highlight w:val="yellow"/>
         </w:rPr>
         <w:t xml:space="preserve">студенту </w:t>
       </w:r>
@@ -956,6 +956,7 @@
           <w:color w:val="000000"/>
           <w:sz w:val="28"/>
           <w:szCs w:val="28"/>
+          <w:highlight w:val="yellow"/>
         </w:rPr>
         <w:t>видеть таймер во время ответов на вопросы</w:t>
       </w:r>

</xml_diff>